<commit_message>
25-11-09; Logic of science toegevoegd
</commit_message>
<xml_diff>
--- a/DeweyLiteratuurlijst/Verlanglijstje.docx
+++ b/DeweyLiteratuurlijst/Verlanglijstje.docx
@@ -98,6 +98,22 @@
     <w:p>
       <w:r>
         <w:t xml:space="preserve">Diggins, J.P. (1994). The Promise of Pragmatism. Chicago: University of Chicago Press, </w:t>
+      </w:r>
+    </w:p>
+    <w:p/>
+    <w:p>
+      <w:r>
+        <w:t xml:space="preserve">Hickman, L.A., Flamm, M.C., Skowronski &amp; Rea, J.A. (2011). </w:t>
+      </w:r>
+      <w:r>
+        <w:rPr>
+          <w:i/>
+          <w:iCs/>
+        </w:rPr>
+        <w:t>The continuing relevance of John Dewey. Refelctions on Aesthetics, Morality, Scinece, and Society.</w:t>
+      </w:r>
+      <w:r>
+        <w:t xml:space="preserve"> Amsterdam/New York: Rodopi.</w:t>
       </w:r>
     </w:p>
     <w:p/>

</xml_diff>